<commit_message>
lesson 413 - Thursday
</commit_message>
<xml_diff>
--- a/english_via_skype/solutions/doc/lesson_412_break from holiday - revision_edit.docx
+++ b/english_via_skype/solutions/doc/lesson_412_break from holiday - revision_edit.docx
@@ -9,8 +9,6 @@
           <w:szCs w:val="32"/>
         </w:rPr>
       </w:pPr>
-      <w:bookmarkStart w:id="0" w:name="_GoBack"/>
-      <w:bookmarkEnd w:id="0"/>
       <w:r>
         <w:rPr>
           <w:sz w:val="32"/>
@@ -30,23 +28,32 @@
         <w:rPr>
           <w:sz w:val="32"/>
           <w:szCs w:val="32"/>
+          <w:lang w:val="en-US"/>
         </w:rPr>
       </w:pPr>
       <w:r>
         <w:rPr>
           <w:sz w:val="32"/>
           <w:szCs w:val="32"/>
+          <w:lang w:val="en-US"/>
         </w:rPr>
         <w:t>Put phrases into the right sentence</w:t>
       </w:r>
     </w:p>
-    <w:p/>
+    <w:p>
+      <w:pPr>
+        <w:rPr>
+          <w:lang w:val="en-US"/>
+        </w:rPr>
+      </w:pPr>
+    </w:p>
     <w:p>
       <w:pPr>
         <w:rPr>
           <w:b/>
           <w:sz w:val="32"/>
           <w:szCs w:val="32"/>
+          <w:lang w:val="en-US"/>
         </w:rPr>
       </w:pPr>
       <w:r>
@@ -54,6 +61,7 @@
           <w:b/>
           <w:sz w:val="32"/>
           <w:szCs w:val="32"/>
+          <w:lang w:val="en-US"/>
         </w:rPr>
         <w:t xml:space="preserve">potter about </w:t>
       </w:r>
@@ -62,145 +70,156 @@
           <w:b/>
           <w:sz w:val="32"/>
           <w:szCs w:val="32"/>
-        </w:rPr>
-        <w:t xml:space="preserve">, strenuous , odd, </w:t>
+          <w:lang w:val="en-US"/>
+        </w:rPr>
+        <w:t>, strenuous , odd, foreseeable</w:t>
       </w:r>
       <w:r>
         <w:rPr>
           <w:b/>
           <w:sz w:val="32"/>
           <w:szCs w:val="32"/>
-        </w:rPr>
-        <w:t>foreseeable</w:t>
+          <w:lang w:val="en-US"/>
+        </w:rPr>
+        <w:t xml:space="preserve"> </w:t>
       </w:r>
       <w:r>
         <w:rPr>
           <w:b/>
           <w:sz w:val="32"/>
           <w:szCs w:val="32"/>
-        </w:rPr>
-        <w:t xml:space="preserve"> </w:t>
-      </w:r>
-      <w:r>
+          <w:lang w:val="en-US"/>
+        </w:rPr>
+        <w:t xml:space="preserve">, fleece , dodgy , sulky </w:t>
+      </w:r>
+    </w:p>
+    <w:p>
+      <w:pPr>
         <w:rPr>
           <w:b/>
           <w:sz w:val="32"/>
           <w:szCs w:val="32"/>
-        </w:rPr>
-        <w:t xml:space="preserve">, fleece , dodgy , sulky </w:t>
-      </w:r>
-    </w:p>
-    <w:p>
-      <w:pPr>
+          <w:lang w:val="en-US"/>
+        </w:rPr>
+      </w:pPr>
+      <w:r>
         <w:rPr>
           <w:b/>
           <w:sz w:val="32"/>
           <w:szCs w:val="32"/>
-        </w:rPr>
-      </w:pPr>
+          <w:lang w:val="en-US"/>
+        </w:rPr>
+        <w:t xml:space="preserve">wind </w:t>
+      </w:r>
+      <w:proofErr w:type="spellStart"/>
       <w:r>
         <w:rPr>
           <w:b/>
           <w:sz w:val="32"/>
           <w:szCs w:val="32"/>
-        </w:rPr>
-        <w:t>wind sb up</w:t>
-      </w:r>
+          <w:lang w:val="en-US"/>
+        </w:rPr>
+        <w:t>sb</w:t>
+      </w:r>
+      <w:proofErr w:type="spellEnd"/>
       <w:r>
         <w:rPr>
           <w:b/>
           <w:sz w:val="32"/>
           <w:szCs w:val="32"/>
-        </w:rPr>
-        <w:t xml:space="preserve"> </w:t>
+          <w:lang w:val="en-US"/>
+        </w:rPr>
+        <w:t xml:space="preserve"> up</w:t>
       </w:r>
       <w:r>
         <w:rPr>
           <w:b/>
           <w:sz w:val="32"/>
           <w:szCs w:val="32"/>
-        </w:rPr>
-        <w:t xml:space="preserve">,  blazing row, </w:t>
+          <w:lang w:val="en-US"/>
+        </w:rPr>
+        <w:t xml:space="preserve"> </w:t>
       </w:r>
       <w:r>
         <w:rPr>
           <w:b/>
           <w:sz w:val="32"/>
           <w:szCs w:val="32"/>
-        </w:rPr>
-        <w:t>spl</w:t>
+          <w:lang w:val="en-US"/>
+        </w:rPr>
+        <w:t xml:space="preserve">,  blazing row, </w:t>
       </w:r>
       <w:r>
         <w:rPr>
           <w:b/>
           <w:sz w:val="32"/>
           <w:szCs w:val="32"/>
-        </w:rPr>
-        <w:t xml:space="preserve">ash out, </w:t>
+          <w:lang w:val="en-US"/>
+        </w:rPr>
+        <w:t>spl</w:t>
       </w:r>
       <w:r>
         <w:rPr>
           <w:b/>
           <w:sz w:val="32"/>
           <w:szCs w:val="32"/>
-        </w:rPr>
-        <w:t xml:space="preserve">slap – up , </w:t>
-      </w:r>
-      <w:r>
+          <w:lang w:val="en-US"/>
+        </w:rPr>
+        <w:t xml:space="preserve">ash out, slap – up ,  in a daze, requisite </w:t>
+      </w:r>
+    </w:p>
+    <w:p>
+      <w:pPr>
         <w:rPr>
           <w:b/>
           <w:sz w:val="32"/>
           <w:szCs w:val="32"/>
-        </w:rPr>
-        <w:t xml:space="preserve"> in a daze, requisite </w:t>
-      </w:r>
-    </w:p>
-    <w:p>
-      <w:pPr>
+          <w:lang w:val="en-US"/>
+        </w:rPr>
+      </w:pPr>
+      <w:r>
         <w:rPr>
           <w:b/>
           <w:sz w:val="32"/>
           <w:szCs w:val="32"/>
-        </w:rPr>
-      </w:pPr>
+          <w:lang w:val="en-US"/>
+        </w:rPr>
+        <w:t>ru</w:t>
+      </w:r>
       <w:r>
         <w:rPr>
           <w:b/>
           <w:sz w:val="32"/>
           <w:szCs w:val="32"/>
-        </w:rPr>
-        <w:t>ru</w:t>
+          <w:lang w:val="en-US"/>
+        </w:rPr>
+        <w:t xml:space="preserve">n –down, feat, jostle, </w:t>
       </w:r>
       <w:r>
         <w:rPr>
           <w:b/>
           <w:sz w:val="32"/>
           <w:szCs w:val="32"/>
-        </w:rPr>
-        <w:t xml:space="preserve">n –down, feat, jostle, </w:t>
+          <w:lang w:val="en-US"/>
+        </w:rPr>
+        <w:t xml:space="preserve">tout  </w:t>
       </w:r>
       <w:r>
         <w:rPr>
           <w:b/>
           <w:sz w:val="32"/>
           <w:szCs w:val="32"/>
-        </w:rPr>
-        <w:t xml:space="preserve">tout  </w:t>
-      </w:r>
-      <w:r>
-        <w:rPr>
-          <w:b/>
+          <w:lang w:val="en-US"/>
+        </w:rPr>
+        <w:t xml:space="preserve">, shatter </w:t>
+      </w:r>
+    </w:p>
+    <w:p>
+      <w:pPr>
+        <w:rPr>
           <w:sz w:val="32"/>
           <w:szCs w:val="32"/>
-        </w:rPr>
-        <w:t xml:space="preserve">, shatter </w:t>
-      </w:r>
-    </w:p>
-    <w:p>
-      <w:pPr>
-        <w:rPr>
-          <w:sz w:val="32"/>
-          <w:szCs w:val="32"/>
+          <w:lang w:val="en-US"/>
         </w:rPr>
       </w:pPr>
     </w:p>
@@ -217,28 +236,77 @@
           <w:sz w:val="28"/>
           <w:szCs w:val="28"/>
           <w:shd w:val="clear" w:color="auto" w:fill="FFFFFF"/>
-        </w:rPr>
-      </w:pPr>
-      <w:r>
-        <w:rPr>
-          <w:rFonts w:ascii="Arial" w:hAnsi="Arial" w:cs="Arial"/>
-          <w:color w:val="4D4D4D"/>
-          <w:sz w:val="28"/>
-          <w:szCs w:val="28"/>
-          <w:shd w:val="clear" w:color="auto" w:fill="FFFFFF"/>
-        </w:rPr>
-        <w:t>He has an ………………………..</w:t>
-      </w:r>
-      <w:r>
-        <w:rPr>
-          <w:rFonts w:ascii="Arial" w:hAnsi="Arial" w:cs="Arial"/>
-          <w:color w:val="4D4D4D"/>
-          <w:sz w:val="28"/>
-          <w:szCs w:val="28"/>
-          <w:shd w:val="clear" w:color="auto" w:fill="FFFFFF"/>
-        </w:rPr>
-        <w:t xml:space="preserve"> sense of humour</w:t>
-      </w:r>
+          <w:lang w:val="en-US"/>
+        </w:rPr>
+      </w:pPr>
+      <w:r>
+        <w:rPr>
+          <w:rFonts w:ascii="Arial" w:hAnsi="Arial" w:cs="Arial"/>
+          <w:color w:val="4D4D4D"/>
+          <w:sz w:val="28"/>
+          <w:szCs w:val="28"/>
+          <w:shd w:val="clear" w:color="auto" w:fill="FFFFFF"/>
+          <w:lang w:val="en-US"/>
+        </w:rPr>
+        <w:t>He has an …</w:t>
+      </w:r>
+      <w:r>
+        <w:rPr>
+          <w:rFonts w:ascii="Arial" w:hAnsi="Arial" w:cs="Arial"/>
+          <w:color w:val="4D4D4D"/>
+          <w:sz w:val="28"/>
+          <w:szCs w:val="28"/>
+          <w:shd w:val="clear" w:color="auto" w:fill="FFFFFF"/>
+          <w:lang w:val="en-US"/>
+        </w:rPr>
+        <w:t>o</w:t>
+      </w:r>
+      <w:r>
+        <w:rPr>
+          <w:rFonts w:ascii="Arial" w:hAnsi="Arial" w:cs="Arial"/>
+          <w:color w:val="4D4D4D"/>
+          <w:sz w:val="28"/>
+          <w:szCs w:val="28"/>
+          <w:shd w:val="clear" w:color="auto" w:fill="FFFFFF"/>
+          <w:lang w:val="en-US"/>
+        </w:rPr>
+        <w:t>dd</w:t>
+      </w:r>
+      <w:r>
+        <w:rPr>
+          <w:rFonts w:ascii="Arial" w:hAnsi="Arial" w:cs="Arial"/>
+          <w:color w:val="4D4D4D"/>
+          <w:sz w:val="28"/>
+          <w:szCs w:val="28"/>
+          <w:shd w:val="clear" w:color="auto" w:fill="FFFFFF"/>
+          <w:lang w:val="en-US"/>
+        </w:rPr>
+        <w:t>……………………..</w:t>
+      </w:r>
+      <w:r>
+        <w:rPr>
+          <w:rFonts w:ascii="Arial" w:hAnsi="Arial" w:cs="Arial"/>
+          <w:color w:val="4D4D4D"/>
+          <w:sz w:val="28"/>
+          <w:szCs w:val="28"/>
+          <w:shd w:val="clear" w:color="auto" w:fill="FFFFFF"/>
+          <w:lang w:val="en-US"/>
+        </w:rPr>
+        <w:t xml:space="preserve"> sense of </w:t>
+      </w:r>
+      <w:proofErr w:type="spellStart"/>
+      <w:r>
+        <w:rPr>
+          <w:rFonts w:ascii="Arial" w:hAnsi="Arial" w:cs="Arial"/>
+          <w:color w:val="4D4D4D"/>
+          <w:sz w:val="28"/>
+          <w:szCs w:val="28"/>
+          <w:shd w:val="clear" w:color="auto" w:fill="FFFFFF"/>
+          <w:lang w:val="en-US"/>
+        </w:rPr>
+        <w:t>humour</w:t>
+      </w:r>
+      <w:proofErr w:type="spellEnd"/>
     </w:p>
     <w:p>
       <w:pPr>
@@ -253,15 +321,17 @@
           <w:sz w:val="28"/>
           <w:szCs w:val="28"/>
           <w:shd w:val="clear" w:color="auto" w:fill="FFFFFF"/>
-        </w:rPr>
-      </w:pPr>
-      <w:r>
-        <w:rPr>
-          <w:rFonts w:ascii="Arial" w:hAnsi="Arial" w:cs="Arial"/>
-          <w:color w:val="4D4D4D"/>
-          <w:sz w:val="28"/>
-          <w:szCs w:val="28"/>
-          <w:shd w:val="clear" w:color="auto" w:fill="FFFFFF"/>
+          <w:lang w:val="en-US"/>
+        </w:rPr>
+      </w:pPr>
+      <w:r>
+        <w:rPr>
+          <w:rFonts w:ascii="Arial" w:hAnsi="Arial" w:cs="Arial"/>
+          <w:color w:val="4D4D4D"/>
+          <w:sz w:val="28"/>
+          <w:szCs w:val="28"/>
+          <w:shd w:val="clear" w:color="auto" w:fill="FFFFFF"/>
+          <w:lang w:val="en-US"/>
         </w:rPr>
         <w:t>The fact we don't </w:t>
       </w:r>
@@ -273,16 +343,42 @@
           <w:sz w:val="28"/>
           <w:szCs w:val="28"/>
           <w:shd w:val="clear" w:color="auto" w:fill="FFEFCE"/>
-        </w:rPr>
-        <w:t>……………………………………..</w:t>
-      </w:r>
-      <w:r>
-        <w:rPr>
-          <w:rFonts w:ascii="Arial" w:hAnsi="Arial" w:cs="Arial"/>
-          <w:color w:val="4D4D4D"/>
-          <w:sz w:val="28"/>
-          <w:szCs w:val="28"/>
-          <w:shd w:val="clear" w:color="auto" w:fill="FFFFFF"/>
+          <w:lang w:val="en-US"/>
+        </w:rPr>
+        <w:t>…</w:t>
+      </w:r>
+      <w:r>
+        <w:rPr>
+          <w:rStyle w:val="shl"/>
+          <w:rFonts w:ascii="Arial" w:hAnsi="Arial" w:cs="Arial"/>
+          <w:color w:val="4D4D4D"/>
+          <w:sz w:val="28"/>
+          <w:szCs w:val="28"/>
+          <w:shd w:val="clear" w:color="auto" w:fill="FFEFCE"/>
+          <w:lang w:val="en-US"/>
+        </w:rPr>
+        <w:t>splash out</w:t>
+      </w:r>
+      <w:r>
+        <w:rPr>
+          <w:rStyle w:val="shl"/>
+          <w:rFonts w:ascii="Arial" w:hAnsi="Arial" w:cs="Arial"/>
+          <w:color w:val="4D4D4D"/>
+          <w:sz w:val="28"/>
+          <w:szCs w:val="28"/>
+          <w:shd w:val="clear" w:color="auto" w:fill="FFEFCE"/>
+          <w:lang w:val="en-US"/>
+        </w:rPr>
+        <w:t>…………………………………..</w:t>
+      </w:r>
+      <w:r>
+        <w:rPr>
+          <w:rFonts w:ascii="Arial" w:hAnsi="Arial" w:cs="Arial"/>
+          <w:color w:val="4D4D4D"/>
+          <w:sz w:val="28"/>
+          <w:szCs w:val="28"/>
+          <w:shd w:val="clear" w:color="auto" w:fill="FFFFFF"/>
+          <w:lang w:val="en-US"/>
         </w:rPr>
         <w:t> a lot of money is good management</w:t>
       </w:r>
@@ -300,17 +396,41 @@
           <w:sz w:val="28"/>
           <w:szCs w:val="28"/>
           <w:shd w:val="clear" w:color="auto" w:fill="FFFFFF"/>
-        </w:rPr>
-      </w:pPr>
-      <w:r>
-        <w:rPr>
-          <w:rFonts w:ascii="Arial" w:hAnsi="Arial" w:cs="Arial"/>
-          <w:color w:val="4D4D4D"/>
-          <w:sz w:val="28"/>
-          <w:szCs w:val="28"/>
-          <w:shd w:val="clear" w:color="auto" w:fill="FFFFFF"/>
-        </w:rPr>
-        <w:t>I was …………………………..seeing hundreds of tourists flocking into a middle off the road landmark</w:t>
+          <w:lang w:val="en-US"/>
+        </w:rPr>
+      </w:pPr>
+      <w:r>
+        <w:rPr>
+          <w:rFonts w:ascii="Arial" w:hAnsi="Arial" w:cs="Arial"/>
+          <w:color w:val="4D4D4D"/>
+          <w:sz w:val="28"/>
+          <w:szCs w:val="28"/>
+          <w:shd w:val="clear" w:color="auto" w:fill="FFFFFF"/>
+          <w:lang w:val="en-US"/>
+        </w:rPr>
+        <w:t>I was …</w:t>
+      </w:r>
+      <w:r>
+        <w:rPr>
+          <w:rFonts w:ascii="Arial" w:hAnsi="Arial" w:cs="Arial"/>
+          <w:color w:val="4D4D4D"/>
+          <w:sz w:val="28"/>
+          <w:szCs w:val="28"/>
+          <w:shd w:val="clear" w:color="auto" w:fill="FFFFFF"/>
+          <w:lang w:val="en-US"/>
+        </w:rPr>
+        <w:t>in a daze</w:t>
+      </w:r>
+      <w:r>
+        <w:rPr>
+          <w:rFonts w:ascii="Arial" w:hAnsi="Arial" w:cs="Arial"/>
+          <w:color w:val="4D4D4D"/>
+          <w:sz w:val="28"/>
+          <w:szCs w:val="28"/>
+          <w:shd w:val="clear" w:color="auto" w:fill="FFFFFF"/>
+          <w:lang w:val="en-US"/>
+        </w:rPr>
+        <w:t>………………………..seeing hundreds of tourists flocking into a middle off the road landmark</w:t>
       </w:r>
     </w:p>
     <w:p>
@@ -326,15 +446,17 @@
           <w:sz w:val="28"/>
           <w:szCs w:val="28"/>
           <w:shd w:val="clear" w:color="auto" w:fill="FFFFFF"/>
-        </w:rPr>
-      </w:pPr>
-      <w:r>
-        <w:rPr>
-          <w:rFonts w:ascii="Arial" w:hAnsi="Arial" w:cs="Arial"/>
-          <w:color w:val="4D4D4D"/>
-          <w:sz w:val="28"/>
-          <w:szCs w:val="28"/>
-          <w:shd w:val="clear" w:color="auto" w:fill="FFFFFF"/>
+          <w:lang w:val="en-US"/>
+        </w:rPr>
+      </w:pPr>
+      <w:r>
+        <w:rPr>
+          <w:rFonts w:ascii="Arial" w:hAnsi="Arial" w:cs="Arial"/>
+          <w:color w:val="4D4D4D"/>
+          <w:sz w:val="28"/>
+          <w:szCs w:val="28"/>
+          <w:shd w:val="clear" w:color="auto" w:fill="FFFFFF"/>
+          <w:lang w:val="en-US"/>
         </w:rPr>
         <w:t>Recently we had a </w:t>
       </w:r>
@@ -346,16 +468,42 @@
           <w:sz w:val="28"/>
           <w:szCs w:val="28"/>
           <w:shd w:val="clear" w:color="auto" w:fill="FFEFCE"/>
-        </w:rPr>
-        <w:t>………………………………</w:t>
-      </w:r>
-      <w:r>
-        <w:rPr>
-          <w:rFonts w:ascii="Arial" w:hAnsi="Arial" w:cs="Arial"/>
-          <w:color w:val="4D4D4D"/>
-          <w:sz w:val="28"/>
-          <w:szCs w:val="28"/>
-          <w:shd w:val="clear" w:color="auto" w:fill="FFFFFF"/>
+          <w:lang w:val="en-US"/>
+        </w:rPr>
+        <w:t>…</w:t>
+      </w:r>
+      <w:r>
+        <w:rPr>
+          <w:rStyle w:val="shl"/>
+          <w:rFonts w:ascii="Arial" w:hAnsi="Arial" w:cs="Arial"/>
+          <w:color w:val="4D4D4D"/>
+          <w:sz w:val="28"/>
+          <w:szCs w:val="28"/>
+          <w:shd w:val="clear" w:color="auto" w:fill="FFEFCE"/>
+          <w:lang w:val="en-US"/>
+        </w:rPr>
+        <w:t>blazing row</w:t>
+      </w:r>
+      <w:r>
+        <w:rPr>
+          <w:rStyle w:val="shl"/>
+          <w:rFonts w:ascii="Arial" w:hAnsi="Arial" w:cs="Arial"/>
+          <w:color w:val="4D4D4D"/>
+          <w:sz w:val="28"/>
+          <w:szCs w:val="28"/>
+          <w:shd w:val="clear" w:color="auto" w:fill="FFEFCE"/>
+          <w:lang w:val="en-US"/>
+        </w:rPr>
+        <w:t>……………………………</w:t>
+      </w:r>
+      <w:r>
+        <w:rPr>
+          <w:rFonts w:ascii="Arial" w:hAnsi="Arial" w:cs="Arial"/>
+          <w:color w:val="4D4D4D"/>
+          <w:sz w:val="28"/>
+          <w:szCs w:val="28"/>
+          <w:shd w:val="clear" w:color="auto" w:fill="FFFFFF"/>
+          <w:lang w:val="en-US"/>
         </w:rPr>
         <w:t> where she hurled abuse at me, including some appalling comments about her mother.</w:t>
       </w:r>
@@ -373,15 +521,17 @@
           <w:sz w:val="28"/>
           <w:szCs w:val="28"/>
           <w:shd w:val="clear" w:color="auto" w:fill="FFFFFF"/>
-        </w:rPr>
-      </w:pPr>
-      <w:r>
-        <w:rPr>
-          <w:rFonts w:ascii="Arial" w:hAnsi="Arial" w:cs="Arial"/>
-          <w:color w:val="4D4D4D"/>
-          <w:sz w:val="28"/>
-          <w:szCs w:val="28"/>
-          <w:shd w:val="clear" w:color="auto" w:fill="FFFFFF"/>
+          <w:lang w:val="en-US"/>
+        </w:rPr>
+      </w:pPr>
+      <w:r>
+        <w:rPr>
+          <w:rFonts w:ascii="Arial" w:hAnsi="Arial" w:cs="Arial"/>
+          <w:color w:val="4D4D4D"/>
+          <w:sz w:val="28"/>
+          <w:szCs w:val="28"/>
+          <w:shd w:val="clear" w:color="auto" w:fill="FFFFFF"/>
+          <w:lang w:val="en-US"/>
         </w:rPr>
         <w:t>However, the process would be a long and </w:t>
       </w:r>
@@ -393,16 +543,42 @@
           <w:sz w:val="28"/>
           <w:szCs w:val="28"/>
           <w:shd w:val="clear" w:color="auto" w:fill="FFEFCE"/>
-        </w:rPr>
-        <w:t>……………………………….</w:t>
-      </w:r>
-      <w:r>
-        <w:rPr>
-          <w:rFonts w:ascii="Arial" w:hAnsi="Arial" w:cs="Arial"/>
-          <w:color w:val="4D4D4D"/>
-          <w:sz w:val="28"/>
-          <w:szCs w:val="28"/>
-          <w:shd w:val="clear" w:color="auto" w:fill="FFFFFF"/>
+          <w:lang w:val="en-US"/>
+        </w:rPr>
+        <w:t>…</w:t>
+      </w:r>
+      <w:r>
+        <w:rPr>
+          <w:rStyle w:val="shl"/>
+          <w:rFonts w:ascii="Arial" w:hAnsi="Arial" w:cs="Arial"/>
+          <w:color w:val="4D4D4D"/>
+          <w:sz w:val="28"/>
+          <w:szCs w:val="28"/>
+          <w:shd w:val="clear" w:color="auto" w:fill="FFEFCE"/>
+          <w:lang w:val="en-US"/>
+        </w:rPr>
+        <w:t>strenuous</w:t>
+      </w:r>
+      <w:r>
+        <w:rPr>
+          <w:rStyle w:val="shl"/>
+          <w:rFonts w:ascii="Arial" w:hAnsi="Arial" w:cs="Arial"/>
+          <w:color w:val="4D4D4D"/>
+          <w:sz w:val="28"/>
+          <w:szCs w:val="28"/>
+          <w:shd w:val="clear" w:color="auto" w:fill="FFEFCE"/>
+          <w:lang w:val="en-US"/>
+        </w:rPr>
+        <w:t>…………………………….</w:t>
+      </w:r>
+      <w:r>
+        <w:rPr>
+          <w:rFonts w:ascii="Arial" w:hAnsi="Arial" w:cs="Arial"/>
+          <w:color w:val="4D4D4D"/>
+          <w:sz w:val="28"/>
+          <w:szCs w:val="28"/>
+          <w:shd w:val="clear" w:color="auto" w:fill="FFFFFF"/>
+          <w:lang w:val="en-US"/>
         </w:rPr>
         <w:t> one for everyone involved.</w:t>
       </w:r>
@@ -420,15 +596,17 @@
           <w:sz w:val="28"/>
           <w:szCs w:val="28"/>
           <w:shd w:val="clear" w:color="auto" w:fill="FFFFFF"/>
-        </w:rPr>
-      </w:pPr>
-      <w:r>
-        <w:rPr>
-          <w:rFonts w:ascii="Arial" w:hAnsi="Arial" w:cs="Arial"/>
-          <w:color w:val="4D4D4D"/>
-          <w:sz w:val="28"/>
-          <w:szCs w:val="28"/>
-          <w:shd w:val="clear" w:color="auto" w:fill="FFFFFF"/>
+          <w:lang w:val="en-US"/>
+        </w:rPr>
+      </w:pPr>
+      <w:r>
+        <w:rPr>
+          <w:rFonts w:ascii="Arial" w:hAnsi="Arial" w:cs="Arial"/>
+          <w:color w:val="4D4D4D"/>
+          <w:sz w:val="28"/>
+          <w:szCs w:val="28"/>
+          <w:shd w:val="clear" w:color="auto" w:fill="FFFFFF"/>
+          <w:lang w:val="en-US"/>
         </w:rPr>
         <w:t>It took less than a second for the computer to call up the </w:t>
       </w:r>
@@ -440,16 +618,42 @@
           <w:sz w:val="28"/>
           <w:szCs w:val="28"/>
           <w:shd w:val="clear" w:color="auto" w:fill="FFEFCE"/>
-        </w:rPr>
-        <w:t>…………………………..</w:t>
-      </w:r>
-      <w:r>
-        <w:rPr>
-          <w:rFonts w:ascii="Arial" w:hAnsi="Arial" w:cs="Arial"/>
-          <w:color w:val="4D4D4D"/>
-          <w:sz w:val="28"/>
-          <w:szCs w:val="28"/>
-          <w:shd w:val="clear" w:color="auto" w:fill="FFFFFF"/>
+          <w:lang w:val="en-US"/>
+        </w:rPr>
+        <w:t>…</w:t>
+      </w:r>
+      <w:r>
+        <w:rPr>
+          <w:rStyle w:val="shl"/>
+          <w:rFonts w:ascii="Arial" w:hAnsi="Arial" w:cs="Arial"/>
+          <w:color w:val="4D4D4D"/>
+          <w:sz w:val="28"/>
+          <w:szCs w:val="28"/>
+          <w:shd w:val="clear" w:color="auto" w:fill="FFEFCE"/>
+          <w:lang w:val="en-US"/>
+        </w:rPr>
+        <w:t>requisite</w:t>
+      </w:r>
+      <w:r>
+        <w:rPr>
+          <w:rStyle w:val="shl"/>
+          <w:rFonts w:ascii="Arial" w:hAnsi="Arial" w:cs="Arial"/>
+          <w:color w:val="4D4D4D"/>
+          <w:sz w:val="28"/>
+          <w:szCs w:val="28"/>
+          <w:shd w:val="clear" w:color="auto" w:fill="FFEFCE"/>
+          <w:lang w:val="en-US"/>
+        </w:rPr>
+        <w:t>………………………..</w:t>
+      </w:r>
+      <w:r>
+        <w:rPr>
+          <w:rFonts w:ascii="Arial" w:hAnsi="Arial" w:cs="Arial"/>
+          <w:color w:val="4D4D4D"/>
+          <w:sz w:val="28"/>
+          <w:szCs w:val="28"/>
+          <w:shd w:val="clear" w:color="auto" w:fill="FFFFFF"/>
+          <w:lang w:val="en-US"/>
         </w:rPr>
         <w:t> information.</w:t>
       </w:r>
@@ -467,15 +671,17 @@
           <w:sz w:val="28"/>
           <w:szCs w:val="28"/>
           <w:shd w:val="clear" w:color="auto" w:fill="FFFFFF"/>
-        </w:rPr>
-      </w:pPr>
-      <w:r>
-        <w:rPr>
-          <w:rFonts w:ascii="Arial" w:hAnsi="Arial" w:cs="Arial"/>
-          <w:color w:val="4D4D4D"/>
-          <w:sz w:val="28"/>
-          <w:szCs w:val="28"/>
-          <w:shd w:val="clear" w:color="auto" w:fill="FFFFFF"/>
+          <w:lang w:val="en-US"/>
+        </w:rPr>
+      </w:pPr>
+      <w:r>
+        <w:rPr>
+          <w:rFonts w:ascii="Arial" w:hAnsi="Arial" w:cs="Arial"/>
+          <w:color w:val="4D4D4D"/>
+          <w:sz w:val="28"/>
+          <w:szCs w:val="28"/>
+          <w:shd w:val="clear" w:color="auto" w:fill="FFFFFF"/>
+          <w:lang w:val="en-US"/>
         </w:rPr>
         <w:t>The away team members would have to be on their own for the </w:t>
       </w:r>
@@ -487,16 +693,42 @@
           <w:sz w:val="28"/>
           <w:szCs w:val="28"/>
           <w:shd w:val="clear" w:color="auto" w:fill="FFEFCE"/>
-        </w:rPr>
-        <w:t>………………………………</w:t>
-      </w:r>
-      <w:r>
-        <w:rPr>
-          <w:rFonts w:ascii="Arial" w:hAnsi="Arial" w:cs="Arial"/>
-          <w:color w:val="4D4D4D"/>
-          <w:sz w:val="28"/>
-          <w:szCs w:val="28"/>
-          <w:shd w:val="clear" w:color="auto" w:fill="FFFFFF"/>
+          <w:lang w:val="en-US"/>
+        </w:rPr>
+        <w:t>…</w:t>
+      </w:r>
+      <w:r>
+        <w:rPr>
+          <w:rStyle w:val="shl"/>
+          <w:rFonts w:ascii="Arial" w:hAnsi="Arial" w:cs="Arial"/>
+          <w:color w:val="4D4D4D"/>
+          <w:sz w:val="28"/>
+          <w:szCs w:val="28"/>
+          <w:shd w:val="clear" w:color="auto" w:fill="FFEFCE"/>
+          <w:lang w:val="en-US"/>
+        </w:rPr>
+        <w:t>foreseeable</w:t>
+      </w:r>
+      <w:r>
+        <w:rPr>
+          <w:rStyle w:val="shl"/>
+          <w:rFonts w:ascii="Arial" w:hAnsi="Arial" w:cs="Arial"/>
+          <w:color w:val="4D4D4D"/>
+          <w:sz w:val="28"/>
+          <w:szCs w:val="28"/>
+          <w:shd w:val="clear" w:color="auto" w:fill="FFEFCE"/>
+          <w:lang w:val="en-US"/>
+        </w:rPr>
+        <w:t>……………………………</w:t>
+      </w:r>
+      <w:r>
+        <w:rPr>
+          <w:rFonts w:ascii="Arial" w:hAnsi="Arial" w:cs="Arial"/>
+          <w:color w:val="4D4D4D"/>
+          <w:sz w:val="28"/>
+          <w:szCs w:val="28"/>
+          <w:shd w:val="clear" w:color="auto" w:fill="FFFFFF"/>
+          <w:lang w:val="en-US"/>
         </w:rPr>
         <w:t> future.</w:t>
       </w:r>
@@ -514,17 +746,41 @@
           <w:sz w:val="28"/>
           <w:szCs w:val="28"/>
           <w:shd w:val="clear" w:color="auto" w:fill="FFFFFF"/>
-        </w:rPr>
-      </w:pPr>
-      <w:r>
-        <w:rPr>
-          <w:rFonts w:ascii="Arial" w:hAnsi="Arial" w:cs="Arial"/>
-          <w:color w:val="4D4D4D"/>
-          <w:sz w:val="28"/>
-          <w:szCs w:val="28"/>
-          <w:shd w:val="clear" w:color="auto" w:fill="FFFFFF"/>
-        </w:rPr>
-        <w:t>The building was …………………………but quite cozy</w:t>
+          <w:lang w:val="en-US"/>
+        </w:rPr>
+      </w:pPr>
+      <w:r>
+        <w:rPr>
+          <w:rFonts w:ascii="Arial" w:hAnsi="Arial" w:cs="Arial"/>
+          <w:color w:val="4D4D4D"/>
+          <w:sz w:val="28"/>
+          <w:szCs w:val="28"/>
+          <w:shd w:val="clear" w:color="auto" w:fill="FFFFFF"/>
+          <w:lang w:val="en-US"/>
+        </w:rPr>
+        <w:t>The building was …</w:t>
+      </w:r>
+      <w:r>
+        <w:rPr>
+          <w:rFonts w:ascii="Arial" w:hAnsi="Arial" w:cs="Arial"/>
+          <w:color w:val="4D4D4D"/>
+          <w:sz w:val="28"/>
+          <w:szCs w:val="28"/>
+          <w:shd w:val="clear" w:color="auto" w:fill="FFFFFF"/>
+          <w:lang w:val="en-US"/>
+        </w:rPr>
+        <w:t>run-down</w:t>
+      </w:r>
+      <w:r>
+        <w:rPr>
+          <w:rFonts w:ascii="Arial" w:hAnsi="Arial" w:cs="Arial"/>
+          <w:color w:val="4D4D4D"/>
+          <w:sz w:val="28"/>
+          <w:szCs w:val="28"/>
+          <w:shd w:val="clear" w:color="auto" w:fill="FFFFFF"/>
+          <w:lang w:val="en-US"/>
+        </w:rPr>
+        <w:t>………………………but quite cozy</w:t>
       </w:r>
     </w:p>
     <w:p>
@@ -540,15 +796,17 @@
           <w:sz w:val="28"/>
           <w:szCs w:val="28"/>
           <w:shd w:val="clear" w:color="auto" w:fill="FFFFFF"/>
-        </w:rPr>
-      </w:pPr>
-      <w:r>
-        <w:rPr>
-          <w:rFonts w:ascii="Arial" w:hAnsi="Arial" w:cs="Arial"/>
-          <w:color w:val="4D4D4D"/>
-          <w:sz w:val="28"/>
-          <w:szCs w:val="28"/>
-          <w:shd w:val="clear" w:color="auto" w:fill="FFFFFF"/>
+          <w:lang w:val="en-US"/>
+        </w:rPr>
+      </w:pPr>
+      <w:r>
+        <w:rPr>
+          <w:rFonts w:ascii="Arial" w:hAnsi="Arial" w:cs="Arial"/>
+          <w:color w:val="4D4D4D"/>
+          <w:sz w:val="28"/>
+          <w:szCs w:val="28"/>
+          <w:shd w:val="clear" w:color="auto" w:fill="FFFFFF"/>
+          <w:lang w:val="en-US"/>
         </w:rPr>
         <w:t>I wo</w:t>
       </w:r>
@@ -559,16 +817,40 @@
           <w:sz w:val="28"/>
           <w:szCs w:val="28"/>
           <w:shd w:val="clear" w:color="auto" w:fill="FFFFFF"/>
-        </w:rPr>
-        <w:t>uldn't trust him. He will ……………………………………..</w:t>
-      </w:r>
-      <w:r>
-        <w:rPr>
-          <w:rFonts w:ascii="Arial" w:hAnsi="Arial" w:cs="Arial"/>
-          <w:color w:val="4D4D4D"/>
-          <w:sz w:val="28"/>
-          <w:szCs w:val="28"/>
-          <w:shd w:val="clear" w:color="auto" w:fill="FFFFFF"/>
+          <w:lang w:val="en-US"/>
+        </w:rPr>
+        <w:t>uldn't trust him. He will …</w:t>
+      </w:r>
+      <w:r>
+        <w:rPr>
+          <w:rFonts w:ascii="Arial" w:hAnsi="Arial" w:cs="Arial"/>
+          <w:color w:val="4D4D4D"/>
+          <w:sz w:val="28"/>
+          <w:szCs w:val="28"/>
+          <w:shd w:val="clear" w:color="auto" w:fill="FFFFFF"/>
+          <w:lang w:val="en-US"/>
+        </w:rPr>
+        <w:t>fleece</w:t>
+      </w:r>
+      <w:r>
+        <w:rPr>
+          <w:rFonts w:ascii="Arial" w:hAnsi="Arial" w:cs="Arial"/>
+          <w:color w:val="4D4D4D"/>
+          <w:sz w:val="28"/>
+          <w:szCs w:val="28"/>
+          <w:shd w:val="clear" w:color="auto" w:fill="FFFFFF"/>
+          <w:lang w:val="en-US"/>
+        </w:rPr>
+        <w:t>…………………………………..</w:t>
+      </w:r>
+      <w:r>
+        <w:rPr>
+          <w:rFonts w:ascii="Arial" w:hAnsi="Arial" w:cs="Arial"/>
+          <w:color w:val="4D4D4D"/>
+          <w:sz w:val="28"/>
+          <w:szCs w:val="28"/>
+          <w:shd w:val="clear" w:color="auto" w:fill="FFFFFF"/>
+          <w:lang w:val="en-US"/>
         </w:rPr>
         <w:t xml:space="preserve"> you</w:t>
       </w:r>
@@ -586,15 +868,17 @@
           <w:sz w:val="28"/>
           <w:szCs w:val="28"/>
           <w:shd w:val="clear" w:color="auto" w:fill="FFFFFF"/>
-        </w:rPr>
-      </w:pPr>
-      <w:r>
-        <w:rPr>
-          <w:rFonts w:ascii="Arial" w:hAnsi="Arial" w:cs="Arial"/>
-          <w:color w:val="4D4D4D"/>
-          <w:sz w:val="28"/>
-          <w:szCs w:val="28"/>
-          <w:shd w:val="clear" w:color="auto" w:fill="FFFFFF"/>
+          <w:lang w:val="en-US"/>
+        </w:rPr>
+      </w:pPr>
+      <w:r>
+        <w:rPr>
+          <w:rFonts w:ascii="Arial" w:hAnsi="Arial" w:cs="Arial"/>
+          <w:color w:val="4D4D4D"/>
+          <w:sz w:val="28"/>
+          <w:szCs w:val="28"/>
+          <w:shd w:val="clear" w:color="auto" w:fill="FFFFFF"/>
+          <w:lang w:val="en-US"/>
         </w:rPr>
         <w:t>They bot</w:t>
       </w:r>
@@ -605,16 +889,40 @@
           <w:sz w:val="28"/>
           <w:szCs w:val="28"/>
           <w:shd w:val="clear" w:color="auto" w:fill="FFFFFF"/>
-        </w:rPr>
-        <w:t>h ……………………………………..</w:t>
-      </w:r>
-      <w:r>
-        <w:rPr>
-          <w:rFonts w:ascii="Arial" w:hAnsi="Arial" w:cs="Arial"/>
-          <w:color w:val="4D4D4D"/>
-          <w:sz w:val="28"/>
-          <w:szCs w:val="28"/>
-          <w:shd w:val="clear" w:color="auto" w:fill="FFFFFF"/>
+          <w:lang w:val="en-US"/>
+        </w:rPr>
+        <w:t>h …</w:t>
+      </w:r>
+      <w:r>
+        <w:rPr>
+          <w:rFonts w:ascii="Arial" w:hAnsi="Arial" w:cs="Arial"/>
+          <w:color w:val="4D4D4D"/>
+          <w:sz w:val="28"/>
+          <w:szCs w:val="28"/>
+          <w:shd w:val="clear" w:color="auto" w:fill="FFFFFF"/>
+          <w:lang w:val="en-US"/>
+        </w:rPr>
+        <w:t>jostled</w:t>
+      </w:r>
+      <w:r>
+        <w:rPr>
+          <w:rFonts w:ascii="Arial" w:hAnsi="Arial" w:cs="Arial"/>
+          <w:color w:val="4D4D4D"/>
+          <w:sz w:val="28"/>
+          <w:szCs w:val="28"/>
+          <w:shd w:val="clear" w:color="auto" w:fill="FFFFFF"/>
+          <w:lang w:val="en-US"/>
+        </w:rPr>
+        <w:t>……………………………..</w:t>
+      </w:r>
+      <w:r>
+        <w:rPr>
+          <w:rFonts w:ascii="Arial" w:hAnsi="Arial" w:cs="Arial"/>
+          <w:color w:val="4D4D4D"/>
+          <w:sz w:val="28"/>
+          <w:szCs w:val="28"/>
+          <w:shd w:val="clear" w:color="auto" w:fill="FFFFFF"/>
+          <w:lang w:val="en-US"/>
         </w:rPr>
         <w:t xml:space="preserve"> to get out of the building.</w:t>
       </w:r>
@@ -632,15 +940,17 @@
           <w:sz w:val="28"/>
           <w:szCs w:val="28"/>
           <w:shd w:val="clear" w:color="auto" w:fill="FFFFFF"/>
-        </w:rPr>
-      </w:pPr>
-      <w:r>
-        <w:rPr>
-          <w:rFonts w:ascii="Arial" w:hAnsi="Arial" w:cs="Arial"/>
-          <w:color w:val="4D4D4D"/>
-          <w:sz w:val="28"/>
-          <w:szCs w:val="28"/>
-          <w:shd w:val="clear" w:color="auto" w:fill="FFFFFF"/>
+          <w:lang w:val="en-US"/>
+        </w:rPr>
+      </w:pPr>
+      <w:r>
+        <w:rPr>
+          <w:rFonts w:ascii="Arial" w:hAnsi="Arial" w:cs="Arial"/>
+          <w:color w:val="4D4D4D"/>
+          <w:sz w:val="28"/>
+          <w:szCs w:val="28"/>
+          <w:shd w:val="clear" w:color="auto" w:fill="FFFFFF"/>
+          <w:lang w:val="en-US"/>
         </w:rPr>
         <w:t>It's</w:t>
       </w:r>
@@ -651,16 +961,40 @@
           <w:sz w:val="28"/>
           <w:szCs w:val="28"/>
           <w:shd w:val="clear" w:color="auto" w:fill="FFFFFF"/>
-        </w:rPr>
-        <w:t xml:space="preserve"> not my fault you own this ………………………………</w:t>
-      </w:r>
-      <w:r>
-        <w:rPr>
-          <w:rFonts w:ascii="Arial" w:hAnsi="Arial" w:cs="Arial"/>
-          <w:color w:val="4D4D4D"/>
-          <w:sz w:val="28"/>
-          <w:szCs w:val="28"/>
-          <w:shd w:val="clear" w:color="auto" w:fill="FFFFFF"/>
+          <w:lang w:val="en-US"/>
+        </w:rPr>
+        <w:t xml:space="preserve"> not my fault you own this …</w:t>
+      </w:r>
+      <w:r>
+        <w:rPr>
+          <w:rFonts w:ascii="Arial" w:hAnsi="Arial" w:cs="Arial"/>
+          <w:color w:val="4D4D4D"/>
+          <w:sz w:val="28"/>
+          <w:szCs w:val="28"/>
+          <w:shd w:val="clear" w:color="auto" w:fill="FFFFFF"/>
+          <w:lang w:val="en-US"/>
+        </w:rPr>
+        <w:t>dodgy</w:t>
+      </w:r>
+      <w:r>
+        <w:rPr>
+          <w:rFonts w:ascii="Arial" w:hAnsi="Arial" w:cs="Arial"/>
+          <w:color w:val="4D4D4D"/>
+          <w:sz w:val="28"/>
+          <w:szCs w:val="28"/>
+          <w:shd w:val="clear" w:color="auto" w:fill="FFFFFF"/>
+          <w:lang w:val="en-US"/>
+        </w:rPr>
+        <w:t>……………………………</w:t>
+      </w:r>
+      <w:r>
+        <w:rPr>
+          <w:rFonts w:ascii="Arial" w:hAnsi="Arial" w:cs="Arial"/>
+          <w:color w:val="4D4D4D"/>
+          <w:sz w:val="28"/>
+          <w:szCs w:val="28"/>
+          <w:shd w:val="clear" w:color="auto" w:fill="FFFFFF"/>
+          <w:lang w:val="en-US"/>
         </w:rPr>
         <w:t xml:space="preserve"> stock</w:t>
       </w:r>
@@ -678,17 +1012,41 @@
           <w:sz w:val="28"/>
           <w:szCs w:val="28"/>
           <w:shd w:val="clear" w:color="auto" w:fill="FFFFFF"/>
-        </w:rPr>
-      </w:pPr>
-      <w:r>
-        <w:rPr>
-          <w:rFonts w:ascii="Arial" w:hAnsi="Arial" w:cs="Arial"/>
-          <w:color w:val="4D4D4D"/>
-          <w:sz w:val="28"/>
-          <w:szCs w:val="28"/>
-          <w:shd w:val="clear" w:color="auto" w:fill="FFFFFF"/>
-        </w:rPr>
-        <w:t>If a technological …………………………….. is possible, man will do it</w:t>
+          <w:lang w:val="en-US"/>
+        </w:rPr>
+      </w:pPr>
+      <w:r>
+        <w:rPr>
+          <w:rFonts w:ascii="Arial" w:hAnsi="Arial" w:cs="Arial"/>
+          <w:color w:val="4D4D4D"/>
+          <w:sz w:val="28"/>
+          <w:szCs w:val="28"/>
+          <w:shd w:val="clear" w:color="auto" w:fill="FFFFFF"/>
+          <w:lang w:val="en-US"/>
+        </w:rPr>
+        <w:t>If a technological …</w:t>
+      </w:r>
+      <w:r>
+        <w:rPr>
+          <w:rFonts w:ascii="Arial" w:hAnsi="Arial" w:cs="Arial"/>
+          <w:color w:val="4D4D4D"/>
+          <w:sz w:val="28"/>
+          <w:szCs w:val="28"/>
+          <w:shd w:val="clear" w:color="auto" w:fill="FFFFFF"/>
+          <w:lang w:val="en-US"/>
+        </w:rPr>
+        <w:t>feat</w:t>
+      </w:r>
+      <w:r>
+        <w:rPr>
+          <w:rFonts w:ascii="Arial" w:hAnsi="Arial" w:cs="Arial"/>
+          <w:color w:val="4D4D4D"/>
+          <w:sz w:val="28"/>
+          <w:szCs w:val="28"/>
+          <w:shd w:val="clear" w:color="auto" w:fill="FFFFFF"/>
+          <w:lang w:val="en-US"/>
+        </w:rPr>
+        <w:t>………………………….. is possible, man will do it</w:t>
       </w:r>
     </w:p>
     <w:p>
@@ -704,17 +1062,41 @@
           <w:sz w:val="28"/>
           <w:szCs w:val="28"/>
           <w:shd w:val="clear" w:color="auto" w:fill="FFFFFF"/>
-        </w:rPr>
-      </w:pPr>
-      <w:r>
-        <w:rPr>
-          <w:rFonts w:ascii="Arial" w:hAnsi="Arial" w:cs="Arial"/>
-          <w:color w:val="4D4D4D"/>
-          <w:sz w:val="28"/>
-          <w:szCs w:val="28"/>
-          <w:shd w:val="clear" w:color="auto" w:fill="FFFFFF"/>
-        </w:rPr>
-        <w:t>Some companies …………………………….. products that are often unnecessary.</w:t>
+          <w:lang w:val="en-US"/>
+        </w:rPr>
+      </w:pPr>
+      <w:r>
+        <w:rPr>
+          <w:rFonts w:ascii="Arial" w:hAnsi="Arial" w:cs="Arial"/>
+          <w:color w:val="4D4D4D"/>
+          <w:sz w:val="28"/>
+          <w:szCs w:val="28"/>
+          <w:shd w:val="clear" w:color="auto" w:fill="FFFFFF"/>
+          <w:lang w:val="en-US"/>
+        </w:rPr>
+        <w:t>Some companies …</w:t>
+      </w:r>
+      <w:r>
+        <w:rPr>
+          <w:rFonts w:ascii="Arial" w:hAnsi="Arial" w:cs="Arial"/>
+          <w:color w:val="4D4D4D"/>
+          <w:sz w:val="28"/>
+          <w:szCs w:val="28"/>
+          <w:shd w:val="clear" w:color="auto" w:fill="FFFFFF"/>
+          <w:lang w:val="en-US"/>
+        </w:rPr>
+        <w:t>tout…</w:t>
+      </w:r>
+      <w:r>
+        <w:rPr>
+          <w:rFonts w:ascii="Arial" w:hAnsi="Arial" w:cs="Arial"/>
+          <w:color w:val="4D4D4D"/>
+          <w:sz w:val="28"/>
+          <w:szCs w:val="28"/>
+          <w:shd w:val="clear" w:color="auto" w:fill="FFFFFF"/>
+          <w:lang w:val="en-US"/>
+        </w:rPr>
+        <w:t>…….. products that are often unnecessary.</w:t>
       </w:r>
     </w:p>
     <w:p>
@@ -730,15 +1112,17 @@
           <w:sz w:val="28"/>
           <w:szCs w:val="28"/>
           <w:shd w:val="clear" w:color="auto" w:fill="FFFFFF"/>
-        </w:rPr>
-      </w:pPr>
-      <w:r>
-        <w:rPr>
-          <w:rFonts w:ascii="Arial" w:hAnsi="Arial" w:cs="Arial"/>
-          <w:color w:val="4D4D4D"/>
-          <w:sz w:val="28"/>
-          <w:szCs w:val="28"/>
-          <w:shd w:val="clear" w:color="auto" w:fill="FFFFFF"/>
+          <w:lang w:val="en-US"/>
+        </w:rPr>
+      </w:pPr>
+      <w:r>
+        <w:rPr>
+          <w:rFonts w:ascii="Arial" w:hAnsi="Arial" w:cs="Arial"/>
+          <w:color w:val="4D4D4D"/>
+          <w:sz w:val="28"/>
+          <w:szCs w:val="28"/>
+          <w:shd w:val="clear" w:color="auto" w:fill="FFFFFF"/>
+          <w:lang w:val="en-US"/>
         </w:rPr>
         <w:t>George was angry and </w:t>
       </w:r>
@@ -750,16 +1134,42 @@
           <w:sz w:val="28"/>
           <w:szCs w:val="28"/>
           <w:shd w:val="clear" w:color="auto" w:fill="FFEFCE"/>
-        </w:rPr>
-        <w:t>………………………..</w:t>
-      </w:r>
-      <w:r>
-        <w:rPr>
-          <w:rFonts w:ascii="Arial" w:hAnsi="Arial" w:cs="Arial"/>
-          <w:color w:val="4D4D4D"/>
-          <w:sz w:val="28"/>
-          <w:szCs w:val="28"/>
-          <w:shd w:val="clear" w:color="auto" w:fill="FFFFFF"/>
+          <w:lang w:val="en-US"/>
+        </w:rPr>
+        <w:t>…</w:t>
+      </w:r>
+      <w:r>
+        <w:rPr>
+          <w:rStyle w:val="shl"/>
+          <w:rFonts w:ascii="Arial" w:hAnsi="Arial" w:cs="Arial"/>
+          <w:color w:val="4D4D4D"/>
+          <w:sz w:val="28"/>
+          <w:szCs w:val="28"/>
+          <w:shd w:val="clear" w:color="auto" w:fill="FFEFCE"/>
+          <w:lang w:val="en-US"/>
+        </w:rPr>
+        <w:t>sulky</w:t>
+      </w:r>
+      <w:r>
+        <w:rPr>
+          <w:rStyle w:val="shl"/>
+          <w:rFonts w:ascii="Arial" w:hAnsi="Arial" w:cs="Arial"/>
+          <w:color w:val="4D4D4D"/>
+          <w:sz w:val="28"/>
+          <w:szCs w:val="28"/>
+          <w:shd w:val="clear" w:color="auto" w:fill="FFEFCE"/>
+          <w:lang w:val="en-US"/>
+        </w:rPr>
+        <w:t>……………………..</w:t>
+      </w:r>
+      <w:r>
+        <w:rPr>
+          <w:rFonts w:ascii="Arial" w:hAnsi="Arial" w:cs="Arial"/>
+          <w:color w:val="4D4D4D"/>
+          <w:sz w:val="28"/>
+          <w:szCs w:val="28"/>
+          <w:shd w:val="clear" w:color="auto" w:fill="FFFFFF"/>
+          <w:lang w:val="en-US"/>
         </w:rPr>
         <w:t> because she knew the others had gone off without her the night before.</w:t>
       </w:r>
@@ -777,6 +1187,7 @@
           <w:sz w:val="28"/>
           <w:szCs w:val="28"/>
           <w:shd w:val="clear" w:color="auto" w:fill="FFFFFF"/>
+          <w:lang w:val="en-US"/>
         </w:rPr>
       </w:pPr>
       <w:r>
@@ -787,16 +1198,42 @@
           <w:sz w:val="28"/>
           <w:szCs w:val="28"/>
           <w:shd w:val="clear" w:color="auto" w:fill="FFEFCE"/>
-        </w:rPr>
-        <w:t>………………………………….</w:t>
-      </w:r>
-      <w:r>
-        <w:rPr>
-          <w:rFonts w:ascii="Arial" w:hAnsi="Arial" w:cs="Arial"/>
-          <w:color w:val="4D4D4D"/>
-          <w:sz w:val="28"/>
-          <w:szCs w:val="28"/>
-          <w:shd w:val="clear" w:color="auto" w:fill="FFFFFF"/>
+          <w:lang w:val="en-US"/>
+        </w:rPr>
+        <w:t>…</w:t>
+      </w:r>
+      <w:r>
+        <w:rPr>
+          <w:rStyle w:val="shl"/>
+          <w:rFonts w:ascii="Arial" w:hAnsi="Arial" w:cs="Arial"/>
+          <w:color w:val="4D4D4D"/>
+          <w:sz w:val="28"/>
+          <w:szCs w:val="28"/>
+          <w:shd w:val="clear" w:color="auto" w:fill="FFEFCE"/>
+          <w:lang w:val="en-US"/>
+        </w:rPr>
+        <w:t>Shattered</w:t>
+      </w:r>
+      <w:r>
+        <w:rPr>
+          <w:rStyle w:val="shl"/>
+          <w:rFonts w:ascii="Arial" w:hAnsi="Arial" w:cs="Arial"/>
+          <w:color w:val="4D4D4D"/>
+          <w:sz w:val="28"/>
+          <w:szCs w:val="28"/>
+          <w:shd w:val="clear" w:color="auto" w:fill="FFEFCE"/>
+          <w:lang w:val="en-US"/>
+        </w:rPr>
+        <w:t>……………………………….</w:t>
+      </w:r>
+      <w:r>
+        <w:rPr>
+          <w:rFonts w:ascii="Arial" w:hAnsi="Arial" w:cs="Arial"/>
+          <w:color w:val="4D4D4D"/>
+          <w:sz w:val="28"/>
+          <w:szCs w:val="28"/>
+          <w:shd w:val="clear" w:color="auto" w:fill="FFFFFF"/>
+          <w:lang w:val="en-US"/>
         </w:rPr>
         <w:t>by this experience, he took to bed for a whole day</w:t>
       </w:r>
@@ -814,15 +1251,17 @@
           <w:sz w:val="28"/>
           <w:szCs w:val="28"/>
           <w:shd w:val="clear" w:color="auto" w:fill="FFFFFF"/>
-        </w:rPr>
-      </w:pPr>
-      <w:r>
-        <w:rPr>
-          <w:rFonts w:ascii="Arial" w:hAnsi="Arial" w:cs="Arial"/>
-          <w:color w:val="4D4D4D"/>
-          <w:sz w:val="28"/>
-          <w:szCs w:val="28"/>
-          <w:shd w:val="clear" w:color="auto" w:fill="FFFFFF"/>
+          <w:lang w:val="en-US"/>
+        </w:rPr>
+      </w:pPr>
+      <w:r>
+        <w:rPr>
+          <w:rFonts w:ascii="Arial" w:hAnsi="Arial" w:cs="Arial"/>
+          <w:color w:val="4D4D4D"/>
+          <w:sz w:val="28"/>
+          <w:szCs w:val="28"/>
+          <w:shd w:val="clear" w:color="auto" w:fill="FFFFFF"/>
+          <w:lang w:val="en-US"/>
         </w:rPr>
         <w:t>During the day it's not so bad because I'm </w:t>
       </w:r>
@@ -834,16 +1273,42 @@
           <w:sz w:val="28"/>
           <w:szCs w:val="28"/>
           <w:shd w:val="clear" w:color="auto" w:fill="FFEFCE"/>
-        </w:rPr>
-        <w:t>…………………………………</w:t>
-      </w:r>
-      <w:r>
-        <w:rPr>
-          <w:rFonts w:ascii="Arial" w:hAnsi="Arial" w:cs="Arial"/>
-          <w:color w:val="4D4D4D"/>
-          <w:sz w:val="28"/>
-          <w:szCs w:val="28"/>
-          <w:shd w:val="clear" w:color="auto" w:fill="FFFFFF"/>
+          <w:lang w:val="en-US"/>
+        </w:rPr>
+        <w:t>…</w:t>
+      </w:r>
+      <w:r>
+        <w:rPr>
+          <w:rStyle w:val="shl"/>
+          <w:rFonts w:ascii="Arial" w:hAnsi="Arial" w:cs="Arial"/>
+          <w:color w:val="4D4D4D"/>
+          <w:sz w:val="28"/>
+          <w:szCs w:val="28"/>
+          <w:shd w:val="clear" w:color="auto" w:fill="FFEFCE"/>
+          <w:lang w:val="en-US"/>
+        </w:rPr>
+        <w:t>pottering about</w:t>
+      </w:r>
+      <w:r>
+        <w:rPr>
+          <w:rStyle w:val="shl"/>
+          <w:rFonts w:ascii="Arial" w:hAnsi="Arial" w:cs="Arial"/>
+          <w:color w:val="4D4D4D"/>
+          <w:sz w:val="28"/>
+          <w:szCs w:val="28"/>
+          <w:shd w:val="clear" w:color="auto" w:fill="FFEFCE"/>
+          <w:lang w:val="en-US"/>
+        </w:rPr>
+        <w:t>………………………………</w:t>
+      </w:r>
+      <w:r>
+        <w:rPr>
+          <w:rFonts w:ascii="Arial" w:hAnsi="Arial" w:cs="Arial"/>
+          <w:color w:val="4D4D4D"/>
+          <w:sz w:val="28"/>
+          <w:szCs w:val="28"/>
+          <w:shd w:val="clear" w:color="auto" w:fill="FFFFFF"/>
+          <w:lang w:val="en-US"/>
         </w:rPr>
         <w:t xml:space="preserve"> and doing things.</w:t>
       </w:r>
@@ -863,16 +1328,118 @@
           <w:shd w:val="clear" w:color="auto" w:fill="FFFFFF"/>
         </w:rPr>
       </w:pPr>
-      <w:r>
-        <w:rPr>
-          <w:rFonts w:ascii="Arial" w:hAnsi="Arial" w:cs="Arial"/>
-          <w:color w:val="4D4D4D"/>
-          <w:sz w:val="28"/>
-          <w:szCs w:val="28"/>
-          <w:shd w:val="clear" w:color="auto" w:fill="FFFFFF"/>
-        </w:rPr>
-        <w:t>She …………………………………………with her constant complaints</w:t>
-      </w:r>
+      <w:proofErr w:type="spellStart"/>
+      <w:r>
+        <w:rPr>
+          <w:rFonts w:ascii="Arial" w:hAnsi="Arial" w:cs="Arial"/>
+          <w:color w:val="4D4D4D"/>
+          <w:sz w:val="28"/>
+          <w:szCs w:val="28"/>
+          <w:shd w:val="clear" w:color="auto" w:fill="FFFFFF"/>
+        </w:rPr>
+        <w:t>She</w:t>
+      </w:r>
+      <w:proofErr w:type="spellEnd"/>
+      <w:r>
+        <w:rPr>
+          <w:rFonts w:ascii="Arial" w:hAnsi="Arial" w:cs="Arial"/>
+          <w:color w:val="4D4D4D"/>
+          <w:sz w:val="28"/>
+          <w:szCs w:val="28"/>
+          <w:shd w:val="clear" w:color="auto" w:fill="FFFFFF"/>
+        </w:rPr>
+        <w:t xml:space="preserve"> …</w:t>
+      </w:r>
+      <w:proofErr w:type="spellStart"/>
+      <w:r>
+        <w:rPr>
+          <w:rFonts w:ascii="Arial" w:hAnsi="Arial" w:cs="Arial"/>
+          <w:color w:val="4D4D4D"/>
+          <w:sz w:val="28"/>
+          <w:szCs w:val="28"/>
+          <w:shd w:val="clear" w:color="auto" w:fill="FFFFFF"/>
+        </w:rPr>
+        <w:t>winds</w:t>
+      </w:r>
+      <w:proofErr w:type="spellEnd"/>
+      <w:r>
+        <w:rPr>
+          <w:rFonts w:ascii="Arial" w:hAnsi="Arial" w:cs="Arial"/>
+          <w:color w:val="4D4D4D"/>
+          <w:sz w:val="28"/>
+          <w:szCs w:val="28"/>
+          <w:shd w:val="clear" w:color="auto" w:fill="FFFFFF"/>
+        </w:rPr>
+        <w:t xml:space="preserve"> me up………</w:t>
+      </w:r>
+      <w:bookmarkStart w:id="0" w:name="_GoBack"/>
+      <w:bookmarkEnd w:id="0"/>
+      <w:r>
+        <w:rPr>
+          <w:rFonts w:ascii="Arial" w:hAnsi="Arial" w:cs="Arial"/>
+          <w:color w:val="4D4D4D"/>
+          <w:sz w:val="28"/>
+          <w:szCs w:val="28"/>
+          <w:shd w:val="clear" w:color="auto" w:fill="FFFFFF"/>
+        </w:rPr>
+        <w:t xml:space="preserve">……………………with </w:t>
+      </w:r>
+      <w:proofErr w:type="spellStart"/>
+      <w:r>
+        <w:rPr>
+          <w:rFonts w:ascii="Arial" w:hAnsi="Arial" w:cs="Arial"/>
+          <w:color w:val="4D4D4D"/>
+          <w:sz w:val="28"/>
+          <w:szCs w:val="28"/>
+          <w:shd w:val="clear" w:color="auto" w:fill="FFFFFF"/>
+        </w:rPr>
+        <w:t>her</w:t>
+      </w:r>
+      <w:proofErr w:type="spellEnd"/>
+      <w:r>
+        <w:rPr>
+          <w:rFonts w:ascii="Arial" w:hAnsi="Arial" w:cs="Arial"/>
+          <w:color w:val="4D4D4D"/>
+          <w:sz w:val="28"/>
+          <w:szCs w:val="28"/>
+          <w:shd w:val="clear" w:color="auto" w:fill="FFFFFF"/>
+        </w:rPr>
+        <w:t xml:space="preserve"> </w:t>
+      </w:r>
+      <w:proofErr w:type="spellStart"/>
+      <w:r>
+        <w:rPr>
+          <w:rFonts w:ascii="Arial" w:hAnsi="Arial" w:cs="Arial"/>
+          <w:color w:val="4D4D4D"/>
+          <w:sz w:val="28"/>
+          <w:szCs w:val="28"/>
+          <w:shd w:val="clear" w:color="auto" w:fill="FFFFFF"/>
+        </w:rPr>
+        <w:t>constant</w:t>
+      </w:r>
+      <w:proofErr w:type="spellEnd"/>
+      <w:r>
+        <w:rPr>
+          <w:rFonts w:ascii="Arial" w:hAnsi="Arial" w:cs="Arial"/>
+          <w:color w:val="4D4D4D"/>
+          <w:sz w:val="28"/>
+          <w:szCs w:val="28"/>
+          <w:shd w:val="clear" w:color="auto" w:fill="FFFFFF"/>
+        </w:rPr>
+        <w:t xml:space="preserve"> </w:t>
+      </w:r>
+      <w:proofErr w:type="spellStart"/>
+      <w:r>
+        <w:rPr>
+          <w:rFonts w:ascii="Arial" w:hAnsi="Arial" w:cs="Arial"/>
+          <w:color w:val="4D4D4D"/>
+          <w:sz w:val="28"/>
+          <w:szCs w:val="28"/>
+          <w:shd w:val="clear" w:color="auto" w:fill="FFFFFF"/>
+        </w:rPr>
+        <w:t>complaints</w:t>
+      </w:r>
+      <w:proofErr w:type="spellEnd"/>
     </w:p>
     <w:p>
       <w:pPr>
@@ -887,29 +1454,59 @@
           <w:sz w:val="28"/>
           <w:szCs w:val="28"/>
           <w:shd w:val="clear" w:color="auto" w:fill="FFFFFF"/>
-        </w:rPr>
-      </w:pPr>
-      <w:r>
-        <w:rPr>
-          <w:rFonts w:ascii="Arial" w:hAnsi="Arial" w:cs="Arial"/>
-          <w:color w:val="4D4D4D"/>
-          <w:sz w:val="28"/>
-          <w:szCs w:val="28"/>
-          <w:shd w:val="clear" w:color="auto" w:fill="FFFFFF"/>
-        </w:rPr>
-        <w:lastRenderedPageBreak/>
-        <w:t>Instead of going on a long trip we prefer to stay at home and enjoy a …………………….meal</w:t>
-      </w:r>
-    </w:p>
-    <w:p>
-      <w:pPr>
-        <w:rPr>
-          <w:sz w:val="28"/>
-          <w:szCs w:val="28"/>
-        </w:rPr>
-      </w:pPr>
-    </w:p>
-    <w:p/>
+          <w:lang w:val="en-US"/>
+        </w:rPr>
+      </w:pPr>
+      <w:r>
+        <w:rPr>
+          <w:rFonts w:ascii="Arial" w:hAnsi="Arial" w:cs="Arial"/>
+          <w:color w:val="4D4D4D"/>
+          <w:sz w:val="28"/>
+          <w:szCs w:val="28"/>
+          <w:shd w:val="clear" w:color="auto" w:fill="FFFFFF"/>
+          <w:lang w:val="en-US"/>
+        </w:rPr>
+        <w:t>Instead of going on a long trip we prefer to stay at home and enjoy a …</w:t>
+      </w:r>
+      <w:r>
+        <w:rPr>
+          <w:rFonts w:ascii="Arial" w:hAnsi="Arial" w:cs="Arial"/>
+          <w:color w:val="4D4D4D"/>
+          <w:sz w:val="28"/>
+          <w:szCs w:val="28"/>
+          <w:shd w:val="clear" w:color="auto" w:fill="FFFFFF"/>
+          <w:lang w:val="en-US"/>
+        </w:rPr>
+        <w:t>slap-up</w:t>
+      </w:r>
+      <w:r>
+        <w:rPr>
+          <w:rFonts w:ascii="Arial" w:hAnsi="Arial" w:cs="Arial"/>
+          <w:color w:val="4D4D4D"/>
+          <w:sz w:val="28"/>
+          <w:szCs w:val="28"/>
+          <w:shd w:val="clear" w:color="auto" w:fill="FFFFFF"/>
+          <w:lang w:val="en-US"/>
+        </w:rPr>
+        <w:t>………………….meal</w:t>
+      </w:r>
+    </w:p>
+    <w:p>
+      <w:pPr>
+        <w:rPr>
+          <w:sz w:val="28"/>
+          <w:szCs w:val="28"/>
+          <w:lang w:val="en-US"/>
+        </w:rPr>
+      </w:pPr>
+    </w:p>
+    <w:p>
+      <w:pPr>
+        <w:rPr>
+          <w:lang w:val="en-US"/>
+        </w:rPr>
+      </w:pPr>
+    </w:p>
     <w:sectPr>
       <w:pgSz w:w="11906" w:h="16838"/>
       <w:pgMar w:top="720" w:right="720" w:bottom="720" w:left="720" w:header="708" w:footer="708" w:gutter="0"/>

</xml_diff>